<commit_message>
Debugged fit_OSLcurve; cleaned repository
</commit_message>
<xml_diff>
--- a/Tickets und Notizen.docx
+++ b/Tickets und Notizen.docx
@@ -1531,6 +1531,1766 @@
         <w:t>Done:</w:t>
       </w:r>
     </w:p>
+    <w:p>
+      <w:pPr>
+        <w:rPr>
+          <w:b/>
+          <w:lang w:val="en-US"/>
+        </w:rPr>
+      </w:pPr>
+      <w:r>
+        <w:rPr>
+          <w:b/>
+          <w:lang w:val="en-US"/>
+        </w:rPr>
+        <w:br w:type="page"/>
+      </w:r>
+    </w:p>
+    <w:tbl>
+      <w:tblPr>
+        <w:tblStyle w:val="Tabellenraster"/>
+        <w:tblW w:w="0" w:type="auto"/>
+        <w:tblLayout w:type="fixed"/>
+        <w:tblLook w:val="04A0" w:firstRow="1" w:lastRow="0" w:firstColumn="1" w:lastColumn="0" w:noHBand="0" w:noVBand="1"/>
+      </w:tblPr>
+      <w:tblGrid>
+        <w:gridCol w:w="3227"/>
+        <w:gridCol w:w="1212"/>
+        <w:gridCol w:w="1212"/>
+        <w:gridCol w:w="1212"/>
+        <w:gridCol w:w="1212"/>
+        <w:gridCol w:w="1213"/>
+      </w:tblGrid>
+      <w:tr>
+        <w:trPr>
+          <w:trHeight w:val="567"/>
+        </w:trPr>
+        <w:tc>
+          <w:tcPr>
+            <w:tcW w:w="3227" w:type="dxa"/>
+            <w:tcBorders>
+              <w:top w:val="nil"/>
+              <w:left w:val="nil"/>
+            </w:tcBorders>
+          </w:tcPr>
+          <w:p>
+            <w:pPr>
+              <w:rPr>
+                <w:sz w:val="20"/>
+                <w:szCs w:val="20"/>
+                <w:lang w:val="en-US"/>
+              </w:rPr>
+            </w:pPr>
+            <w:r>
+              <w:rPr>
+                <w:b/>
+                <w:sz w:val="40"/>
+                <w:szCs w:val="40"/>
+                <w:lang w:val="en-US"/>
+              </w:rPr>
+              <w:lastRenderedPageBreak/>
+              <w:t>Checklist Release</w:t>
+            </w:r>
+          </w:p>
+        </w:tc>
+        <w:tc>
+          <w:tcPr>
+            <w:tcW w:w="1212" w:type="dxa"/>
+            <w:vAlign w:val="center"/>
+          </w:tcPr>
+          <w:p>
+            <w:pPr>
+              <w:jc w:val="center"/>
+              <w:rPr>
+                <w:sz w:val="18"/>
+                <w:szCs w:val="18"/>
+                <w:lang w:val="en-US"/>
+              </w:rPr>
+            </w:pPr>
+            <w:r>
+              <w:rPr>
+                <w:sz w:val="18"/>
+                <w:szCs w:val="18"/>
+                <w:lang w:val="en-US"/>
+              </w:rPr>
+              <w:t>All important features?</w:t>
+            </w:r>
+          </w:p>
+        </w:tc>
+        <w:tc>
+          <w:tcPr>
+            <w:tcW w:w="1212" w:type="dxa"/>
+            <w:vAlign w:val="center"/>
+          </w:tcPr>
+          <w:p>
+            <w:pPr>
+              <w:jc w:val="center"/>
+              <w:rPr>
+                <w:sz w:val="18"/>
+                <w:szCs w:val="18"/>
+                <w:lang w:val="en-US"/>
+              </w:rPr>
+            </w:pPr>
+            <w:r>
+              <w:rPr>
+                <w:sz w:val="18"/>
+                <w:szCs w:val="18"/>
+                <w:lang w:val="en-US"/>
+              </w:rPr>
+              <w:t>Clean code?</w:t>
+            </w:r>
+          </w:p>
+        </w:tc>
+        <w:tc>
+          <w:tcPr>
+            <w:tcW w:w="1212" w:type="dxa"/>
+            <w:vAlign w:val="center"/>
+          </w:tcPr>
+          <w:p>
+            <w:pPr>
+              <w:jc w:val="center"/>
+              <w:rPr>
+                <w:sz w:val="18"/>
+                <w:szCs w:val="18"/>
+                <w:lang w:val="en-US"/>
+              </w:rPr>
+            </w:pPr>
+            <w:proofErr w:type="gramStart"/>
+            <w:r>
+              <w:rPr>
+                <w:sz w:val="18"/>
+                <w:szCs w:val="18"/>
+                <w:lang w:val="en-US"/>
+              </w:rPr>
+              <w:t>Library(</w:t>
+            </w:r>
+            <w:proofErr w:type="gramEnd"/>
+            <w:r>
+              <w:rPr>
+                <w:sz w:val="18"/>
+                <w:szCs w:val="18"/>
+                <w:lang w:val="en-US"/>
+              </w:rPr>
+              <w:t>XXXX) replaced?</w:t>
+            </w:r>
+          </w:p>
+        </w:tc>
+        <w:tc>
+          <w:tcPr>
+            <w:tcW w:w="1212" w:type="dxa"/>
+            <w:vAlign w:val="center"/>
+          </w:tcPr>
+          <w:p>
+            <w:pPr>
+              <w:jc w:val="center"/>
+              <w:rPr>
+                <w:sz w:val="18"/>
+                <w:szCs w:val="18"/>
+                <w:lang w:val="en-US"/>
+              </w:rPr>
+            </w:pPr>
+            <w:r>
+              <w:rPr>
+                <w:sz w:val="18"/>
+                <w:szCs w:val="18"/>
+                <w:lang w:val="en-US"/>
+              </w:rPr>
+              <w:t>Complete</w:t>
+            </w:r>
+            <w:r>
+              <w:rPr>
+                <w:sz w:val="18"/>
+                <w:szCs w:val="18"/>
+                <w:lang w:val="en-US"/>
+              </w:rPr>
+              <w:t>d</w:t>
+            </w:r>
+            <w:r>
+              <w:rPr>
+                <w:sz w:val="18"/>
+                <w:szCs w:val="18"/>
+                <w:lang w:val="en-US"/>
+              </w:rPr>
+              <w:t xml:space="preserve"> </w:t>
+            </w:r>
+            <w:proofErr w:type="spellStart"/>
+            <w:r>
+              <w:rPr>
+                <w:sz w:val="18"/>
+                <w:szCs w:val="18"/>
+                <w:lang w:val="en-US"/>
+              </w:rPr>
+              <w:t>Roxygen</w:t>
+            </w:r>
+            <w:proofErr w:type="spellEnd"/>
+            <w:r>
+              <w:rPr>
+                <w:sz w:val="18"/>
+                <w:szCs w:val="18"/>
+                <w:lang w:val="en-US"/>
+              </w:rPr>
+              <w:t>?</w:t>
+            </w:r>
+          </w:p>
+        </w:tc>
+        <w:tc>
+          <w:tcPr>
+            <w:tcW w:w="1213" w:type="dxa"/>
+            <w:vAlign w:val="center"/>
+          </w:tcPr>
+          <w:p>
+            <w:pPr>
+              <w:jc w:val="center"/>
+              <w:rPr>
+                <w:sz w:val="18"/>
+                <w:szCs w:val="18"/>
+                <w:lang w:val="en-US"/>
+              </w:rPr>
+            </w:pPr>
+            <w:r>
+              <w:rPr>
+                <w:sz w:val="18"/>
+                <w:szCs w:val="18"/>
+                <w:lang w:val="en-US"/>
+              </w:rPr>
+              <w:t>Working example?</w:t>
+            </w:r>
+          </w:p>
+        </w:tc>
+      </w:tr>
+      <w:tr>
+        <w:trPr>
+          <w:trHeight w:val="567"/>
+        </w:trPr>
+        <w:tc>
+          <w:tcPr>
+            <w:tcW w:w="3227" w:type="dxa"/>
+            <w:vAlign w:val="center"/>
+          </w:tcPr>
+          <w:p>
+            <w:pPr>
+              <w:rPr>
+                <w:sz w:val="20"/>
+                <w:szCs w:val="20"/>
+                <w:lang w:val="en-US"/>
+              </w:rPr>
+            </w:pPr>
+            <w:r>
+              <w:rPr>
+                <w:sz w:val="20"/>
+                <w:szCs w:val="20"/>
+                <w:lang w:val="en-US"/>
+              </w:rPr>
+              <w:t>fit_OSLcurve</w:t>
+            </w:r>
+          </w:p>
+        </w:tc>
+        <w:tc>
+          <w:tcPr>
+            <w:tcW w:w="1212" w:type="dxa"/>
+            <w:vAlign w:val="center"/>
+          </w:tcPr>
+          <w:p>
+            <w:pPr>
+              <w:jc w:val="center"/>
+              <w:rPr>
+                <w:b/>
+                <w:sz w:val="28"/>
+                <w:szCs w:val="28"/>
+                <w:lang w:val="en-US"/>
+              </w:rPr>
+            </w:pPr>
+            <w:r>
+              <w:rPr>
+                <w:b/>
+                <w:sz w:val="28"/>
+                <w:szCs w:val="28"/>
+                <w:lang w:val="en-US"/>
+              </w:rPr>
+              <w:t>x</w:t>
+            </w:r>
+          </w:p>
+        </w:tc>
+        <w:tc>
+          <w:tcPr>
+            <w:tcW w:w="1212" w:type="dxa"/>
+            <w:vAlign w:val="center"/>
+          </w:tcPr>
+          <w:p>
+            <w:pPr>
+              <w:jc w:val="center"/>
+              <w:rPr>
+                <w:b/>
+                <w:sz w:val="28"/>
+                <w:szCs w:val="28"/>
+                <w:lang w:val="en-US"/>
+              </w:rPr>
+            </w:pPr>
+            <w:r>
+              <w:rPr>
+                <w:b/>
+                <w:sz w:val="28"/>
+                <w:szCs w:val="28"/>
+                <w:lang w:val="en-US"/>
+              </w:rPr>
+              <w:t>x</w:t>
+            </w:r>
+          </w:p>
+        </w:tc>
+        <w:tc>
+          <w:tcPr>
+            <w:tcW w:w="1212" w:type="dxa"/>
+            <w:vAlign w:val="center"/>
+          </w:tcPr>
+          <w:p>
+            <w:pPr>
+              <w:jc w:val="center"/>
+              <w:rPr>
+                <w:b/>
+                <w:sz w:val="28"/>
+                <w:szCs w:val="28"/>
+                <w:lang w:val="en-US"/>
+              </w:rPr>
+            </w:pPr>
+            <w:r>
+              <w:rPr>
+                <w:b/>
+                <w:sz w:val="28"/>
+                <w:szCs w:val="28"/>
+                <w:lang w:val="en-US"/>
+              </w:rPr>
+              <w:t>x</w:t>
+            </w:r>
+          </w:p>
+        </w:tc>
+        <w:tc>
+          <w:tcPr>
+            <w:tcW w:w="1212" w:type="dxa"/>
+            <w:vAlign w:val="center"/>
+          </w:tcPr>
+          <w:p>
+            <w:pPr>
+              <w:jc w:val="center"/>
+              <w:rPr>
+                <w:b/>
+                <w:sz w:val="28"/>
+                <w:szCs w:val="28"/>
+                <w:lang w:val="en-US"/>
+              </w:rPr>
+            </w:pPr>
+          </w:p>
+        </w:tc>
+        <w:tc>
+          <w:tcPr>
+            <w:tcW w:w="1213" w:type="dxa"/>
+            <w:vAlign w:val="center"/>
+          </w:tcPr>
+          <w:p>
+            <w:pPr>
+              <w:jc w:val="center"/>
+              <w:rPr>
+                <w:b/>
+                <w:sz w:val="28"/>
+                <w:szCs w:val="28"/>
+                <w:lang w:val="en-US"/>
+              </w:rPr>
+            </w:pPr>
+            <w:r>
+              <w:rPr>
+                <w:b/>
+                <w:sz w:val="28"/>
+                <w:szCs w:val="28"/>
+                <w:lang w:val="en-US"/>
+              </w:rPr>
+              <w:t>x</w:t>
+            </w:r>
+          </w:p>
+        </w:tc>
+      </w:tr>
+      <w:tr>
+        <w:trPr>
+          <w:trHeight w:val="567"/>
+        </w:trPr>
+        <w:tc>
+          <w:tcPr>
+            <w:tcW w:w="3227" w:type="dxa"/>
+            <w:vAlign w:val="center"/>
+          </w:tcPr>
+          <w:p>
+            <w:pPr>
+              <w:rPr>
+                <w:sz w:val="20"/>
+                <w:szCs w:val="20"/>
+                <w:lang w:val="en-US"/>
+              </w:rPr>
+            </w:pPr>
+            <w:proofErr w:type="spellStart"/>
+            <w:r>
+              <w:rPr>
+                <w:sz w:val="20"/>
+                <w:szCs w:val="20"/>
+                <w:lang w:val="en-US"/>
+              </w:rPr>
+              <w:t>decompose_OSLcurve</w:t>
+            </w:r>
+            <w:proofErr w:type="spellEnd"/>
+          </w:p>
+        </w:tc>
+        <w:tc>
+          <w:tcPr>
+            <w:tcW w:w="1212" w:type="dxa"/>
+            <w:vAlign w:val="center"/>
+          </w:tcPr>
+          <w:p>
+            <w:pPr>
+              <w:jc w:val="center"/>
+              <w:rPr>
+                <w:b/>
+                <w:sz w:val="28"/>
+                <w:szCs w:val="28"/>
+                <w:lang w:val="en-US"/>
+              </w:rPr>
+            </w:pPr>
+          </w:p>
+        </w:tc>
+        <w:tc>
+          <w:tcPr>
+            <w:tcW w:w="1212" w:type="dxa"/>
+            <w:vAlign w:val="center"/>
+          </w:tcPr>
+          <w:p>
+            <w:pPr>
+              <w:jc w:val="center"/>
+              <w:rPr>
+                <w:b/>
+                <w:sz w:val="28"/>
+                <w:szCs w:val="28"/>
+                <w:lang w:val="en-US"/>
+              </w:rPr>
+            </w:pPr>
+          </w:p>
+        </w:tc>
+        <w:tc>
+          <w:tcPr>
+            <w:tcW w:w="1212" w:type="dxa"/>
+            <w:vAlign w:val="center"/>
+          </w:tcPr>
+          <w:p>
+            <w:pPr>
+              <w:jc w:val="center"/>
+              <w:rPr>
+                <w:b/>
+                <w:sz w:val="28"/>
+                <w:szCs w:val="28"/>
+                <w:lang w:val="en-US"/>
+              </w:rPr>
+            </w:pPr>
+          </w:p>
+        </w:tc>
+        <w:tc>
+          <w:tcPr>
+            <w:tcW w:w="1212" w:type="dxa"/>
+            <w:vAlign w:val="center"/>
+          </w:tcPr>
+          <w:p>
+            <w:pPr>
+              <w:jc w:val="center"/>
+              <w:rPr>
+                <w:b/>
+                <w:sz w:val="28"/>
+                <w:szCs w:val="28"/>
+                <w:lang w:val="en-US"/>
+              </w:rPr>
+            </w:pPr>
+          </w:p>
+        </w:tc>
+        <w:tc>
+          <w:tcPr>
+            <w:tcW w:w="1213" w:type="dxa"/>
+            <w:vAlign w:val="center"/>
+          </w:tcPr>
+          <w:p>
+            <w:pPr>
+              <w:jc w:val="center"/>
+              <w:rPr>
+                <w:b/>
+                <w:sz w:val="28"/>
+                <w:szCs w:val="28"/>
+                <w:lang w:val="en-US"/>
+              </w:rPr>
+            </w:pPr>
+          </w:p>
+        </w:tc>
+      </w:tr>
+      <w:tr>
+        <w:trPr>
+          <w:trHeight w:val="567"/>
+        </w:trPr>
+        <w:tc>
+          <w:tcPr>
+            <w:tcW w:w="3227" w:type="dxa"/>
+            <w:vAlign w:val="center"/>
+          </w:tcPr>
+          <w:p>
+            <w:pPr>
+              <w:rPr>
+                <w:sz w:val="20"/>
+                <w:szCs w:val="20"/>
+                <w:lang w:val="en-US"/>
+              </w:rPr>
+            </w:pPr>
+            <w:proofErr w:type="spellStart"/>
+            <w:r>
+              <w:rPr>
+                <w:sz w:val="20"/>
+                <w:szCs w:val="20"/>
+                <w:lang w:val="en-US"/>
+              </w:rPr>
+              <w:t>calc_OSLintervals</w:t>
+            </w:r>
+            <w:proofErr w:type="spellEnd"/>
+          </w:p>
+        </w:tc>
+        <w:tc>
+          <w:tcPr>
+            <w:tcW w:w="1212" w:type="dxa"/>
+            <w:vAlign w:val="center"/>
+          </w:tcPr>
+          <w:p>
+            <w:pPr>
+              <w:jc w:val="center"/>
+              <w:rPr>
+                <w:b/>
+                <w:sz w:val="28"/>
+                <w:szCs w:val="28"/>
+                <w:lang w:val="en-US"/>
+              </w:rPr>
+            </w:pPr>
+          </w:p>
+        </w:tc>
+        <w:tc>
+          <w:tcPr>
+            <w:tcW w:w="1212" w:type="dxa"/>
+            <w:vAlign w:val="center"/>
+          </w:tcPr>
+          <w:p>
+            <w:pPr>
+              <w:jc w:val="center"/>
+              <w:rPr>
+                <w:b/>
+                <w:sz w:val="28"/>
+                <w:szCs w:val="28"/>
+                <w:lang w:val="en-US"/>
+              </w:rPr>
+            </w:pPr>
+          </w:p>
+        </w:tc>
+        <w:tc>
+          <w:tcPr>
+            <w:tcW w:w="1212" w:type="dxa"/>
+            <w:vAlign w:val="center"/>
+          </w:tcPr>
+          <w:p>
+            <w:pPr>
+              <w:jc w:val="center"/>
+              <w:rPr>
+                <w:b/>
+                <w:sz w:val="28"/>
+                <w:szCs w:val="28"/>
+                <w:lang w:val="en-US"/>
+              </w:rPr>
+            </w:pPr>
+          </w:p>
+        </w:tc>
+        <w:tc>
+          <w:tcPr>
+            <w:tcW w:w="1212" w:type="dxa"/>
+            <w:vAlign w:val="center"/>
+          </w:tcPr>
+          <w:p>
+            <w:pPr>
+              <w:jc w:val="center"/>
+              <w:rPr>
+                <w:b/>
+                <w:sz w:val="28"/>
+                <w:szCs w:val="28"/>
+                <w:lang w:val="en-US"/>
+              </w:rPr>
+            </w:pPr>
+            <w:bookmarkStart w:id="0" w:name="_GoBack"/>
+            <w:bookmarkEnd w:id="0"/>
+          </w:p>
+        </w:tc>
+        <w:tc>
+          <w:tcPr>
+            <w:tcW w:w="1213" w:type="dxa"/>
+            <w:vAlign w:val="center"/>
+          </w:tcPr>
+          <w:p>
+            <w:pPr>
+              <w:jc w:val="center"/>
+              <w:rPr>
+                <w:b/>
+                <w:sz w:val="28"/>
+                <w:szCs w:val="28"/>
+                <w:lang w:val="en-US"/>
+              </w:rPr>
+            </w:pPr>
+          </w:p>
+        </w:tc>
+      </w:tr>
+      <w:tr>
+        <w:trPr>
+          <w:trHeight w:val="567"/>
+        </w:trPr>
+        <w:tc>
+          <w:tcPr>
+            <w:tcW w:w="3227" w:type="dxa"/>
+            <w:vAlign w:val="center"/>
+          </w:tcPr>
+          <w:p>
+            <w:pPr>
+              <w:rPr>
+                <w:sz w:val="20"/>
+                <w:szCs w:val="20"/>
+                <w:lang w:val="en-US"/>
+              </w:rPr>
+            </w:pPr>
+            <w:proofErr w:type="spellStart"/>
+            <w:r>
+              <w:rPr>
+                <w:sz w:val="20"/>
+                <w:szCs w:val="20"/>
+                <w:lang w:val="en-US"/>
+              </w:rPr>
+              <w:t>simulate_OSLcurve</w:t>
+            </w:r>
+            <w:proofErr w:type="spellEnd"/>
+          </w:p>
+        </w:tc>
+        <w:tc>
+          <w:tcPr>
+            <w:tcW w:w="1212" w:type="dxa"/>
+            <w:vAlign w:val="center"/>
+          </w:tcPr>
+          <w:p>
+            <w:pPr>
+              <w:jc w:val="center"/>
+              <w:rPr>
+                <w:b/>
+                <w:sz w:val="28"/>
+                <w:szCs w:val="28"/>
+                <w:lang w:val="en-US"/>
+              </w:rPr>
+            </w:pPr>
+          </w:p>
+        </w:tc>
+        <w:tc>
+          <w:tcPr>
+            <w:tcW w:w="1212" w:type="dxa"/>
+            <w:vAlign w:val="center"/>
+          </w:tcPr>
+          <w:p>
+            <w:pPr>
+              <w:jc w:val="center"/>
+              <w:rPr>
+                <w:b/>
+                <w:sz w:val="28"/>
+                <w:szCs w:val="28"/>
+                <w:lang w:val="en-US"/>
+              </w:rPr>
+            </w:pPr>
+          </w:p>
+        </w:tc>
+        <w:tc>
+          <w:tcPr>
+            <w:tcW w:w="1212" w:type="dxa"/>
+            <w:vAlign w:val="center"/>
+          </w:tcPr>
+          <w:p>
+            <w:pPr>
+              <w:jc w:val="center"/>
+              <w:rPr>
+                <w:b/>
+                <w:sz w:val="28"/>
+                <w:szCs w:val="28"/>
+                <w:lang w:val="en-US"/>
+              </w:rPr>
+            </w:pPr>
+          </w:p>
+        </w:tc>
+        <w:tc>
+          <w:tcPr>
+            <w:tcW w:w="1212" w:type="dxa"/>
+            <w:vAlign w:val="center"/>
+          </w:tcPr>
+          <w:p>
+            <w:pPr>
+              <w:jc w:val="center"/>
+              <w:rPr>
+                <w:b/>
+                <w:sz w:val="28"/>
+                <w:szCs w:val="28"/>
+                <w:lang w:val="en-US"/>
+              </w:rPr>
+            </w:pPr>
+          </w:p>
+        </w:tc>
+        <w:tc>
+          <w:tcPr>
+            <w:tcW w:w="1213" w:type="dxa"/>
+            <w:vAlign w:val="center"/>
+          </w:tcPr>
+          <w:p>
+            <w:pPr>
+              <w:jc w:val="center"/>
+              <w:rPr>
+                <w:b/>
+                <w:sz w:val="28"/>
+                <w:szCs w:val="28"/>
+                <w:lang w:val="en-US"/>
+              </w:rPr>
+            </w:pPr>
+          </w:p>
+        </w:tc>
+      </w:tr>
+      <w:tr>
+        <w:trPr>
+          <w:trHeight w:val="567"/>
+        </w:trPr>
+        <w:tc>
+          <w:tcPr>
+            <w:tcW w:w="3227" w:type="dxa"/>
+            <w:vAlign w:val="center"/>
+          </w:tcPr>
+          <w:p>
+            <w:pPr>
+              <w:rPr>
+                <w:sz w:val="20"/>
+                <w:szCs w:val="20"/>
+                <w:lang w:val="en-US"/>
+              </w:rPr>
+            </w:pPr>
+            <w:proofErr w:type="spellStart"/>
+            <w:r>
+              <w:rPr>
+                <w:sz w:val="20"/>
+                <w:szCs w:val="20"/>
+                <w:lang w:val="en-US"/>
+              </w:rPr>
+              <w:t>sum_OSLcurves</w:t>
+            </w:r>
+            <w:proofErr w:type="spellEnd"/>
+          </w:p>
+        </w:tc>
+        <w:tc>
+          <w:tcPr>
+            <w:tcW w:w="1212" w:type="dxa"/>
+            <w:vAlign w:val="center"/>
+          </w:tcPr>
+          <w:p>
+            <w:pPr>
+              <w:jc w:val="center"/>
+              <w:rPr>
+                <w:b/>
+                <w:sz w:val="28"/>
+                <w:szCs w:val="28"/>
+                <w:lang w:val="en-US"/>
+              </w:rPr>
+            </w:pPr>
+          </w:p>
+        </w:tc>
+        <w:tc>
+          <w:tcPr>
+            <w:tcW w:w="1212" w:type="dxa"/>
+            <w:vAlign w:val="center"/>
+          </w:tcPr>
+          <w:p>
+            <w:pPr>
+              <w:jc w:val="center"/>
+              <w:rPr>
+                <w:b/>
+                <w:sz w:val="28"/>
+                <w:szCs w:val="28"/>
+                <w:lang w:val="en-US"/>
+              </w:rPr>
+            </w:pPr>
+          </w:p>
+        </w:tc>
+        <w:tc>
+          <w:tcPr>
+            <w:tcW w:w="1212" w:type="dxa"/>
+            <w:vAlign w:val="center"/>
+          </w:tcPr>
+          <w:p>
+            <w:pPr>
+              <w:jc w:val="center"/>
+              <w:rPr>
+                <w:b/>
+                <w:sz w:val="28"/>
+                <w:szCs w:val="28"/>
+                <w:lang w:val="en-US"/>
+              </w:rPr>
+            </w:pPr>
+          </w:p>
+        </w:tc>
+        <w:tc>
+          <w:tcPr>
+            <w:tcW w:w="1212" w:type="dxa"/>
+            <w:vAlign w:val="center"/>
+          </w:tcPr>
+          <w:p>
+            <w:pPr>
+              <w:jc w:val="center"/>
+              <w:rPr>
+                <w:b/>
+                <w:sz w:val="28"/>
+                <w:szCs w:val="28"/>
+                <w:lang w:val="en-US"/>
+              </w:rPr>
+            </w:pPr>
+          </w:p>
+        </w:tc>
+        <w:tc>
+          <w:tcPr>
+            <w:tcW w:w="1213" w:type="dxa"/>
+            <w:vAlign w:val="center"/>
+          </w:tcPr>
+          <w:p>
+            <w:pPr>
+              <w:jc w:val="center"/>
+              <w:rPr>
+                <w:b/>
+                <w:sz w:val="28"/>
+                <w:szCs w:val="28"/>
+                <w:lang w:val="en-US"/>
+              </w:rPr>
+            </w:pPr>
+          </w:p>
+        </w:tc>
+      </w:tr>
+      <w:tr>
+        <w:trPr>
+          <w:trHeight w:val="567"/>
+        </w:trPr>
+        <w:tc>
+          <w:tcPr>
+            <w:tcW w:w="3227" w:type="dxa"/>
+            <w:vAlign w:val="center"/>
+          </w:tcPr>
+          <w:p>
+            <w:pPr>
+              <w:rPr>
+                <w:sz w:val="20"/>
+                <w:szCs w:val="20"/>
+                <w:lang w:val="en-US"/>
+              </w:rPr>
+            </w:pPr>
+            <w:proofErr w:type="spellStart"/>
+            <w:r>
+              <w:rPr>
+                <w:sz w:val="20"/>
+                <w:szCs w:val="20"/>
+                <w:lang w:val="en-US"/>
+              </w:rPr>
+              <w:t>plot_OSLcurve</w:t>
+            </w:r>
+            <w:proofErr w:type="spellEnd"/>
+          </w:p>
+        </w:tc>
+        <w:tc>
+          <w:tcPr>
+            <w:tcW w:w="1212" w:type="dxa"/>
+            <w:vAlign w:val="center"/>
+          </w:tcPr>
+          <w:p>
+            <w:pPr>
+              <w:jc w:val="center"/>
+              <w:rPr>
+                <w:b/>
+                <w:sz w:val="28"/>
+                <w:szCs w:val="28"/>
+                <w:lang w:val="en-US"/>
+              </w:rPr>
+            </w:pPr>
+          </w:p>
+        </w:tc>
+        <w:tc>
+          <w:tcPr>
+            <w:tcW w:w="1212" w:type="dxa"/>
+            <w:vAlign w:val="center"/>
+          </w:tcPr>
+          <w:p>
+            <w:pPr>
+              <w:jc w:val="center"/>
+              <w:rPr>
+                <w:b/>
+                <w:sz w:val="28"/>
+                <w:szCs w:val="28"/>
+                <w:lang w:val="en-US"/>
+              </w:rPr>
+            </w:pPr>
+          </w:p>
+        </w:tc>
+        <w:tc>
+          <w:tcPr>
+            <w:tcW w:w="1212" w:type="dxa"/>
+            <w:vAlign w:val="center"/>
+          </w:tcPr>
+          <w:p>
+            <w:pPr>
+              <w:jc w:val="center"/>
+              <w:rPr>
+                <w:b/>
+                <w:sz w:val="28"/>
+                <w:szCs w:val="28"/>
+                <w:lang w:val="en-US"/>
+              </w:rPr>
+            </w:pPr>
+          </w:p>
+        </w:tc>
+        <w:tc>
+          <w:tcPr>
+            <w:tcW w:w="1212" w:type="dxa"/>
+            <w:vAlign w:val="center"/>
+          </w:tcPr>
+          <w:p>
+            <w:pPr>
+              <w:jc w:val="center"/>
+              <w:rPr>
+                <w:b/>
+                <w:sz w:val="28"/>
+                <w:szCs w:val="28"/>
+                <w:lang w:val="en-US"/>
+              </w:rPr>
+            </w:pPr>
+          </w:p>
+        </w:tc>
+        <w:tc>
+          <w:tcPr>
+            <w:tcW w:w="1213" w:type="dxa"/>
+            <w:vAlign w:val="center"/>
+          </w:tcPr>
+          <w:p>
+            <w:pPr>
+              <w:jc w:val="center"/>
+              <w:rPr>
+                <w:b/>
+                <w:sz w:val="28"/>
+                <w:szCs w:val="28"/>
+                <w:lang w:val="en-US"/>
+              </w:rPr>
+            </w:pPr>
+          </w:p>
+        </w:tc>
+      </w:tr>
+      <w:tr>
+        <w:trPr>
+          <w:trHeight w:val="567"/>
+        </w:trPr>
+        <w:tc>
+          <w:tcPr>
+            <w:tcW w:w="3227" w:type="dxa"/>
+            <w:vAlign w:val="center"/>
+          </w:tcPr>
+          <w:p>
+            <w:pPr>
+              <w:rPr>
+                <w:sz w:val="20"/>
+                <w:szCs w:val="20"/>
+                <w:lang w:val="en-US"/>
+              </w:rPr>
+            </w:pPr>
+            <w:proofErr w:type="spellStart"/>
+            <w:r>
+              <w:rPr>
+                <w:sz w:val="20"/>
+                <w:szCs w:val="20"/>
+                <w:lang w:val="en-US"/>
+              </w:rPr>
+              <w:t>plot_PhotoCrosssections</w:t>
+            </w:r>
+            <w:proofErr w:type="spellEnd"/>
+          </w:p>
+        </w:tc>
+        <w:tc>
+          <w:tcPr>
+            <w:tcW w:w="1212" w:type="dxa"/>
+            <w:vAlign w:val="center"/>
+          </w:tcPr>
+          <w:p>
+            <w:pPr>
+              <w:jc w:val="center"/>
+              <w:rPr>
+                <w:b/>
+                <w:sz w:val="28"/>
+                <w:szCs w:val="28"/>
+                <w:lang w:val="en-US"/>
+              </w:rPr>
+            </w:pPr>
+          </w:p>
+        </w:tc>
+        <w:tc>
+          <w:tcPr>
+            <w:tcW w:w="1212" w:type="dxa"/>
+            <w:vAlign w:val="center"/>
+          </w:tcPr>
+          <w:p>
+            <w:pPr>
+              <w:jc w:val="center"/>
+              <w:rPr>
+                <w:b/>
+                <w:sz w:val="28"/>
+                <w:szCs w:val="28"/>
+                <w:lang w:val="en-US"/>
+              </w:rPr>
+            </w:pPr>
+          </w:p>
+        </w:tc>
+        <w:tc>
+          <w:tcPr>
+            <w:tcW w:w="1212" w:type="dxa"/>
+            <w:vAlign w:val="center"/>
+          </w:tcPr>
+          <w:p>
+            <w:pPr>
+              <w:jc w:val="center"/>
+              <w:rPr>
+                <w:b/>
+                <w:sz w:val="28"/>
+                <w:szCs w:val="28"/>
+                <w:lang w:val="en-US"/>
+              </w:rPr>
+            </w:pPr>
+          </w:p>
+        </w:tc>
+        <w:tc>
+          <w:tcPr>
+            <w:tcW w:w="1212" w:type="dxa"/>
+            <w:vAlign w:val="center"/>
+          </w:tcPr>
+          <w:p>
+            <w:pPr>
+              <w:jc w:val="center"/>
+              <w:rPr>
+                <w:b/>
+                <w:sz w:val="28"/>
+                <w:szCs w:val="28"/>
+                <w:lang w:val="en-US"/>
+              </w:rPr>
+            </w:pPr>
+          </w:p>
+        </w:tc>
+        <w:tc>
+          <w:tcPr>
+            <w:tcW w:w="1213" w:type="dxa"/>
+            <w:vAlign w:val="center"/>
+          </w:tcPr>
+          <w:p>
+            <w:pPr>
+              <w:jc w:val="center"/>
+              <w:rPr>
+                <w:b/>
+                <w:sz w:val="28"/>
+                <w:szCs w:val="28"/>
+                <w:lang w:val="en-US"/>
+              </w:rPr>
+            </w:pPr>
+          </w:p>
+        </w:tc>
+      </w:tr>
+      <w:tr>
+        <w:trPr>
+          <w:trHeight w:val="567"/>
+        </w:trPr>
+        <w:tc>
+          <w:tcPr>
+            <w:tcW w:w="3227" w:type="dxa"/>
+            <w:vAlign w:val="center"/>
+          </w:tcPr>
+          <w:p>
+            <w:pPr>
+              <w:rPr>
+                <w:sz w:val="20"/>
+                <w:szCs w:val="20"/>
+                <w:lang w:val="en-US"/>
+              </w:rPr>
+            </w:pPr>
+            <w:proofErr w:type="spellStart"/>
+            <w:r>
+              <w:rPr>
+                <w:sz w:val="20"/>
+                <w:szCs w:val="20"/>
+                <w:lang w:val="en-US"/>
+              </w:rPr>
+              <w:t>RLum.OSL_correction</w:t>
+            </w:r>
+            <w:proofErr w:type="spellEnd"/>
+          </w:p>
+        </w:tc>
+        <w:tc>
+          <w:tcPr>
+            <w:tcW w:w="1212" w:type="dxa"/>
+            <w:vAlign w:val="center"/>
+          </w:tcPr>
+          <w:p>
+            <w:pPr>
+              <w:jc w:val="center"/>
+              <w:rPr>
+                <w:b/>
+                <w:sz w:val="28"/>
+                <w:szCs w:val="28"/>
+                <w:lang w:val="en-US"/>
+              </w:rPr>
+            </w:pPr>
+          </w:p>
+        </w:tc>
+        <w:tc>
+          <w:tcPr>
+            <w:tcW w:w="1212" w:type="dxa"/>
+            <w:vAlign w:val="center"/>
+          </w:tcPr>
+          <w:p>
+            <w:pPr>
+              <w:jc w:val="center"/>
+              <w:rPr>
+                <w:b/>
+                <w:sz w:val="28"/>
+                <w:szCs w:val="28"/>
+                <w:lang w:val="en-US"/>
+              </w:rPr>
+            </w:pPr>
+          </w:p>
+        </w:tc>
+        <w:tc>
+          <w:tcPr>
+            <w:tcW w:w="1212" w:type="dxa"/>
+            <w:vAlign w:val="center"/>
+          </w:tcPr>
+          <w:p>
+            <w:pPr>
+              <w:jc w:val="center"/>
+              <w:rPr>
+                <w:b/>
+                <w:sz w:val="28"/>
+                <w:szCs w:val="28"/>
+                <w:lang w:val="en-US"/>
+              </w:rPr>
+            </w:pPr>
+          </w:p>
+        </w:tc>
+        <w:tc>
+          <w:tcPr>
+            <w:tcW w:w="1212" w:type="dxa"/>
+            <w:vAlign w:val="center"/>
+          </w:tcPr>
+          <w:p>
+            <w:pPr>
+              <w:jc w:val="center"/>
+              <w:rPr>
+                <w:b/>
+                <w:sz w:val="28"/>
+                <w:szCs w:val="28"/>
+                <w:lang w:val="en-US"/>
+              </w:rPr>
+            </w:pPr>
+          </w:p>
+        </w:tc>
+        <w:tc>
+          <w:tcPr>
+            <w:tcW w:w="1213" w:type="dxa"/>
+            <w:vAlign w:val="center"/>
+          </w:tcPr>
+          <w:p>
+            <w:pPr>
+              <w:jc w:val="center"/>
+              <w:rPr>
+                <w:b/>
+                <w:sz w:val="28"/>
+                <w:szCs w:val="28"/>
+                <w:lang w:val="en-US"/>
+              </w:rPr>
+            </w:pPr>
+          </w:p>
+        </w:tc>
+      </w:tr>
+      <w:tr>
+        <w:trPr>
+          <w:trHeight w:val="567"/>
+        </w:trPr>
+        <w:tc>
+          <w:tcPr>
+            <w:tcW w:w="3227" w:type="dxa"/>
+            <w:vAlign w:val="center"/>
+          </w:tcPr>
+          <w:p>
+            <w:pPr>
+              <w:rPr>
+                <w:sz w:val="20"/>
+                <w:szCs w:val="20"/>
+                <w:lang w:val="en-US"/>
+              </w:rPr>
+            </w:pPr>
+            <w:proofErr w:type="spellStart"/>
+            <w:r>
+              <w:rPr>
+                <w:sz w:val="20"/>
+                <w:szCs w:val="20"/>
+                <w:lang w:val="en-US"/>
+              </w:rPr>
+              <w:t>RLum.OSL_global_fitting</w:t>
+            </w:r>
+            <w:proofErr w:type="spellEnd"/>
+          </w:p>
+        </w:tc>
+        <w:tc>
+          <w:tcPr>
+            <w:tcW w:w="1212" w:type="dxa"/>
+            <w:vAlign w:val="center"/>
+          </w:tcPr>
+          <w:p>
+            <w:pPr>
+              <w:jc w:val="center"/>
+              <w:rPr>
+                <w:b/>
+                <w:sz w:val="28"/>
+                <w:szCs w:val="28"/>
+                <w:lang w:val="en-US"/>
+              </w:rPr>
+            </w:pPr>
+          </w:p>
+        </w:tc>
+        <w:tc>
+          <w:tcPr>
+            <w:tcW w:w="1212" w:type="dxa"/>
+            <w:vAlign w:val="center"/>
+          </w:tcPr>
+          <w:p>
+            <w:pPr>
+              <w:jc w:val="center"/>
+              <w:rPr>
+                <w:b/>
+                <w:sz w:val="28"/>
+                <w:szCs w:val="28"/>
+                <w:lang w:val="en-US"/>
+              </w:rPr>
+            </w:pPr>
+          </w:p>
+        </w:tc>
+        <w:tc>
+          <w:tcPr>
+            <w:tcW w:w="1212" w:type="dxa"/>
+            <w:vAlign w:val="center"/>
+          </w:tcPr>
+          <w:p>
+            <w:pPr>
+              <w:jc w:val="center"/>
+              <w:rPr>
+                <w:b/>
+                <w:sz w:val="28"/>
+                <w:szCs w:val="28"/>
+                <w:lang w:val="en-US"/>
+              </w:rPr>
+            </w:pPr>
+          </w:p>
+        </w:tc>
+        <w:tc>
+          <w:tcPr>
+            <w:tcW w:w="1212" w:type="dxa"/>
+            <w:vAlign w:val="center"/>
+          </w:tcPr>
+          <w:p>
+            <w:pPr>
+              <w:jc w:val="center"/>
+              <w:rPr>
+                <w:b/>
+                <w:sz w:val="28"/>
+                <w:szCs w:val="28"/>
+                <w:lang w:val="en-US"/>
+              </w:rPr>
+            </w:pPr>
+          </w:p>
+        </w:tc>
+        <w:tc>
+          <w:tcPr>
+            <w:tcW w:w="1213" w:type="dxa"/>
+            <w:vAlign w:val="center"/>
+          </w:tcPr>
+          <w:p>
+            <w:pPr>
+              <w:jc w:val="center"/>
+              <w:rPr>
+                <w:b/>
+                <w:sz w:val="28"/>
+                <w:szCs w:val="28"/>
+                <w:lang w:val="en-US"/>
+              </w:rPr>
+            </w:pPr>
+          </w:p>
+        </w:tc>
+      </w:tr>
+      <w:tr>
+        <w:trPr>
+          <w:trHeight w:val="567"/>
+        </w:trPr>
+        <w:tc>
+          <w:tcPr>
+            <w:tcW w:w="3227" w:type="dxa"/>
+            <w:vAlign w:val="center"/>
+          </w:tcPr>
+          <w:p>
+            <w:pPr>
+              <w:rPr>
+                <w:sz w:val="20"/>
+                <w:szCs w:val="20"/>
+                <w:lang w:val="en-US"/>
+              </w:rPr>
+            </w:pPr>
+            <w:proofErr w:type="spellStart"/>
+            <w:r>
+              <w:rPr>
+                <w:sz w:val="20"/>
+                <w:szCs w:val="20"/>
+                <w:lang w:val="en-US"/>
+              </w:rPr>
+              <w:t>RLum.OSL_decomposition</w:t>
+            </w:r>
+            <w:proofErr w:type="spellEnd"/>
+          </w:p>
+        </w:tc>
+        <w:tc>
+          <w:tcPr>
+            <w:tcW w:w="1212" w:type="dxa"/>
+            <w:vAlign w:val="center"/>
+          </w:tcPr>
+          <w:p>
+            <w:pPr>
+              <w:jc w:val="center"/>
+              <w:rPr>
+                <w:b/>
+                <w:sz w:val="28"/>
+                <w:szCs w:val="28"/>
+                <w:lang w:val="en-US"/>
+              </w:rPr>
+            </w:pPr>
+          </w:p>
+        </w:tc>
+        <w:tc>
+          <w:tcPr>
+            <w:tcW w:w="1212" w:type="dxa"/>
+            <w:vAlign w:val="center"/>
+          </w:tcPr>
+          <w:p>
+            <w:pPr>
+              <w:jc w:val="center"/>
+              <w:rPr>
+                <w:b/>
+                <w:sz w:val="28"/>
+                <w:szCs w:val="28"/>
+                <w:lang w:val="en-US"/>
+              </w:rPr>
+            </w:pPr>
+          </w:p>
+        </w:tc>
+        <w:tc>
+          <w:tcPr>
+            <w:tcW w:w="1212" w:type="dxa"/>
+            <w:vAlign w:val="center"/>
+          </w:tcPr>
+          <w:p>
+            <w:pPr>
+              <w:jc w:val="center"/>
+              <w:rPr>
+                <w:b/>
+                <w:sz w:val="28"/>
+                <w:szCs w:val="28"/>
+                <w:lang w:val="en-US"/>
+              </w:rPr>
+            </w:pPr>
+          </w:p>
+        </w:tc>
+        <w:tc>
+          <w:tcPr>
+            <w:tcW w:w="1212" w:type="dxa"/>
+            <w:vAlign w:val="center"/>
+          </w:tcPr>
+          <w:p>
+            <w:pPr>
+              <w:jc w:val="center"/>
+              <w:rPr>
+                <w:b/>
+                <w:sz w:val="28"/>
+                <w:szCs w:val="28"/>
+                <w:lang w:val="en-US"/>
+              </w:rPr>
+            </w:pPr>
+          </w:p>
+        </w:tc>
+        <w:tc>
+          <w:tcPr>
+            <w:tcW w:w="1213" w:type="dxa"/>
+            <w:vAlign w:val="center"/>
+          </w:tcPr>
+          <w:p>
+            <w:pPr>
+              <w:jc w:val="center"/>
+              <w:rPr>
+                <w:b/>
+                <w:sz w:val="28"/>
+                <w:szCs w:val="28"/>
+                <w:lang w:val="en-US"/>
+              </w:rPr>
+            </w:pPr>
+          </w:p>
+        </w:tc>
+      </w:tr>
+    </w:tbl>
+    <w:p>
+      <w:pPr>
+        <w:rPr>
+          <w:lang w:val="en-US"/>
+        </w:rPr>
+      </w:pPr>
+    </w:p>
+    <w:tbl>
+      <w:tblPr>
+        <w:tblStyle w:val="Tabellenraster"/>
+        <w:tblW w:w="0" w:type="auto"/>
+        <w:tblLayout w:type="fixed"/>
+        <w:tblLook w:val="04A0" w:firstRow="1" w:lastRow="0" w:firstColumn="1" w:lastColumn="0" w:noHBand="0" w:noVBand="1"/>
+      </w:tblPr>
+      <w:tblGrid>
+        <w:gridCol w:w="3085"/>
+        <w:gridCol w:w="1538"/>
+        <w:gridCol w:w="1539"/>
+        <w:gridCol w:w="1539"/>
+        <w:gridCol w:w="1539"/>
+      </w:tblGrid>
+      <w:tr>
+        <w:trPr>
+          <w:trHeight w:val="794"/>
+        </w:trPr>
+        <w:tc>
+          <w:tcPr>
+            <w:tcW w:w="3085" w:type="dxa"/>
+            <w:tcBorders>
+              <w:top w:val="nil"/>
+              <w:left w:val="nil"/>
+            </w:tcBorders>
+          </w:tcPr>
+          <w:p>
+            <w:pPr>
+              <w:rPr>
+                <w:sz w:val="20"/>
+                <w:szCs w:val="20"/>
+                <w:lang w:val="en-US"/>
+              </w:rPr>
+            </w:pPr>
+          </w:p>
+        </w:tc>
+        <w:tc>
+          <w:tcPr>
+            <w:tcW w:w="1538" w:type="dxa"/>
+            <w:vAlign w:val="center"/>
+          </w:tcPr>
+          <w:p>
+            <w:pPr>
+              <w:jc w:val="center"/>
+              <w:rPr>
+                <w:sz w:val="18"/>
+                <w:szCs w:val="18"/>
+                <w:lang w:val="en-US"/>
+              </w:rPr>
+            </w:pPr>
+            <w:r>
+              <w:rPr>
+                <w:sz w:val="18"/>
+                <w:szCs w:val="18"/>
+                <w:lang w:val="en-US"/>
+              </w:rPr>
+              <w:t>All example data and scripts are there and tested?</w:t>
+            </w:r>
+          </w:p>
+        </w:tc>
+        <w:tc>
+          <w:tcPr>
+            <w:tcW w:w="1539" w:type="dxa"/>
+            <w:vAlign w:val="center"/>
+          </w:tcPr>
+          <w:p>
+            <w:pPr>
+              <w:jc w:val="center"/>
+              <w:rPr>
+                <w:sz w:val="18"/>
+                <w:szCs w:val="18"/>
+                <w:lang w:val="en-US"/>
+              </w:rPr>
+            </w:pPr>
+            <w:proofErr w:type="spellStart"/>
+            <w:r>
+              <w:rPr>
+                <w:sz w:val="18"/>
+                <w:szCs w:val="18"/>
+                <w:lang w:val="en-US"/>
+              </w:rPr>
+              <w:t>Devtools</w:t>
+            </w:r>
+            <w:proofErr w:type="spellEnd"/>
+            <w:r>
+              <w:rPr>
+                <w:sz w:val="18"/>
+                <w:szCs w:val="18"/>
+                <w:lang w:val="en-US"/>
+              </w:rPr>
+              <w:t>::</w:t>
+            </w:r>
+            <w:proofErr w:type="gramStart"/>
+            <w:r>
+              <w:rPr>
+                <w:sz w:val="18"/>
+                <w:szCs w:val="18"/>
+                <w:lang w:val="en-US"/>
+              </w:rPr>
+              <w:t>check(</w:t>
+            </w:r>
+            <w:proofErr w:type="gramEnd"/>
+            <w:r>
+              <w:rPr>
+                <w:sz w:val="18"/>
+                <w:szCs w:val="18"/>
+                <w:lang w:val="en-US"/>
+              </w:rPr>
+              <w:t>) gives zero warnings?</w:t>
+            </w:r>
+          </w:p>
+        </w:tc>
+        <w:tc>
+          <w:tcPr>
+            <w:tcW w:w="1539" w:type="dxa"/>
+            <w:vAlign w:val="center"/>
+          </w:tcPr>
+          <w:p>
+            <w:pPr>
+              <w:jc w:val="center"/>
+              <w:rPr>
+                <w:sz w:val="18"/>
+                <w:szCs w:val="18"/>
+                <w:lang w:val="en-US"/>
+              </w:rPr>
+            </w:pPr>
+            <w:r>
+              <w:rPr>
+                <w:sz w:val="18"/>
+                <w:szCs w:val="18"/>
+                <w:lang w:val="en-US"/>
+              </w:rPr>
+              <w:t>Successfully submitted to CRAN?</w:t>
+            </w:r>
+          </w:p>
+        </w:tc>
+        <w:tc>
+          <w:tcPr>
+            <w:tcW w:w="1539" w:type="dxa"/>
+            <w:vAlign w:val="center"/>
+          </w:tcPr>
+          <w:p>
+            <w:pPr>
+              <w:jc w:val="center"/>
+              <w:rPr>
+                <w:sz w:val="18"/>
+                <w:szCs w:val="18"/>
+                <w:lang w:val="en-US"/>
+              </w:rPr>
+            </w:pPr>
+            <w:r>
+              <w:rPr>
+                <w:sz w:val="18"/>
+                <w:szCs w:val="18"/>
+                <w:lang w:val="en-US"/>
+              </w:rPr>
+              <w:t>Introduction</w:t>
+            </w:r>
+            <w:r>
+              <w:rPr>
+                <w:sz w:val="18"/>
+                <w:szCs w:val="18"/>
+                <w:lang w:val="en-US"/>
+              </w:rPr>
+              <w:t xml:space="preserve"> for luminescence.de uploaded?</w:t>
+            </w:r>
+          </w:p>
+        </w:tc>
+      </w:tr>
+      <w:tr>
+        <w:trPr>
+          <w:trHeight w:val="907"/>
+        </w:trPr>
+        <w:tc>
+          <w:tcPr>
+            <w:tcW w:w="3085" w:type="dxa"/>
+            <w:vAlign w:val="center"/>
+          </w:tcPr>
+          <w:p>
+            <w:pPr>
+              <w:rPr>
+                <w:sz w:val="18"/>
+                <w:szCs w:val="18"/>
+                <w:lang w:val="en-US"/>
+              </w:rPr>
+            </w:pPr>
+            <w:r>
+              <w:rPr>
+                <w:sz w:val="32"/>
+                <w:szCs w:val="32"/>
+                <w:lang w:val="en-US"/>
+              </w:rPr>
+              <w:t>Release</w:t>
+            </w:r>
+            <w:r>
+              <w:rPr>
+                <w:lang w:val="en-US"/>
+              </w:rPr>
+              <w:br/>
+            </w:r>
+            <w:hyperlink r:id="rId6" w:history="1">
+              <w:r>
+                <w:rPr>
+                  <w:rStyle w:val="Hyperlink"/>
+                  <w:sz w:val="18"/>
+                  <w:szCs w:val="18"/>
+                  <w:lang w:val="en-US"/>
+                </w:rPr>
+                <w:t>https://cran.r-project.org/submit.html</w:t>
+              </w:r>
+            </w:hyperlink>
+          </w:p>
+        </w:tc>
+        <w:tc>
+          <w:tcPr>
+            <w:tcW w:w="1538" w:type="dxa"/>
+            <w:vAlign w:val="center"/>
+          </w:tcPr>
+          <w:p>
+            <w:pPr>
+              <w:rPr>
+                <w:sz w:val="20"/>
+                <w:szCs w:val="20"/>
+                <w:lang w:val="en-US"/>
+              </w:rPr>
+            </w:pPr>
+          </w:p>
+        </w:tc>
+        <w:tc>
+          <w:tcPr>
+            <w:tcW w:w="1539" w:type="dxa"/>
+            <w:vAlign w:val="center"/>
+          </w:tcPr>
+          <w:p>
+            <w:pPr>
+              <w:rPr>
+                <w:sz w:val="20"/>
+                <w:szCs w:val="20"/>
+                <w:lang w:val="en-US"/>
+              </w:rPr>
+            </w:pPr>
+          </w:p>
+        </w:tc>
+        <w:tc>
+          <w:tcPr>
+            <w:tcW w:w="1539" w:type="dxa"/>
+            <w:vAlign w:val="center"/>
+          </w:tcPr>
+          <w:p>
+            <w:pPr>
+              <w:rPr>
+                <w:sz w:val="20"/>
+                <w:szCs w:val="20"/>
+                <w:lang w:val="en-US"/>
+              </w:rPr>
+            </w:pPr>
+          </w:p>
+        </w:tc>
+        <w:tc>
+          <w:tcPr>
+            <w:tcW w:w="1539" w:type="dxa"/>
+            <w:vAlign w:val="center"/>
+          </w:tcPr>
+          <w:p>
+            <w:pPr>
+              <w:rPr>
+                <w:sz w:val="20"/>
+                <w:szCs w:val="20"/>
+                <w:lang w:val="en-US"/>
+              </w:rPr>
+            </w:pPr>
+          </w:p>
+        </w:tc>
+      </w:tr>
+    </w:tbl>
+    <w:p>
+      <w:pPr>
+        <w:rPr>
+          <w:lang w:val="en-US"/>
+        </w:rPr>
+      </w:pPr>
+    </w:p>
+    <w:p>
+      <w:pPr>
+        <w:rPr>
+          <w:lang w:val="en-US"/>
+        </w:rPr>
+      </w:pPr>
+    </w:p>
+    <w:p>
+      <w:pPr>
+        <w:rPr>
+          <w:lang w:val="en-US"/>
+        </w:rPr>
+      </w:pPr>
+    </w:p>
+    <w:p>
+      <w:pPr>
+        <w:rPr>
+          <w:lang w:val="en-US"/>
+        </w:rPr>
+      </w:pPr>
+    </w:p>
+    <w:p>
+      <w:pPr>
+        <w:rPr>
+          <w:lang w:val="en-US"/>
+        </w:rPr>
+      </w:pPr>
+    </w:p>
+    <w:p>
+      <w:pPr>
+        <w:rPr>
+          <w:lang w:val="en-US"/>
+        </w:rPr>
+      </w:pPr>
+    </w:p>
+    <w:p>
+      <w:pPr>
+        <w:rPr>
+          <w:lang w:val="en-US"/>
+        </w:rPr>
+      </w:pPr>
+    </w:p>
+    <w:p>
+      <w:pPr>
+        <w:rPr>
+          <w:u w:val="single"/>
+          <w:lang w:val="en-US"/>
+        </w:rPr>
+      </w:pPr>
+      <w:r>
+        <w:rPr>
+          <w:u w:val="single"/>
+          <w:lang w:val="en-US"/>
+        </w:rPr>
+        <w:t>Progress bar:</w:t>
+      </w:r>
+    </w:p>
     <w:tbl>
       <w:tblPr>
         <w:tblStyle w:val="Tabellenraster"/>
@@ -1538,422 +3298,937 @@
         <w:tblLook w:val="04A0" w:firstRow="1" w:lastRow="0" w:firstColumn="1" w:lastColumn="0" w:noHBand="0" w:noVBand="1"/>
       </w:tblPr>
       <w:tblGrid>
-        <w:gridCol w:w="6487"/>
-        <w:gridCol w:w="1843"/>
-        <w:gridCol w:w="958"/>
+        <w:gridCol w:w="488"/>
+        <w:gridCol w:w="488"/>
+        <w:gridCol w:w="488"/>
+        <w:gridCol w:w="489"/>
+        <w:gridCol w:w="489"/>
+        <w:gridCol w:w="489"/>
+        <w:gridCol w:w="489"/>
+        <w:gridCol w:w="489"/>
+        <w:gridCol w:w="489"/>
+        <w:gridCol w:w="489"/>
+        <w:gridCol w:w="489"/>
+        <w:gridCol w:w="489"/>
+        <w:gridCol w:w="489"/>
+        <w:gridCol w:w="489"/>
+        <w:gridCol w:w="489"/>
+        <w:gridCol w:w="489"/>
+        <w:gridCol w:w="489"/>
+        <w:gridCol w:w="489"/>
+        <w:gridCol w:w="489"/>
       </w:tblGrid>
       <w:tr>
         <w:tc>
           <w:tcPr>
-            <w:tcW w:w="6487" w:type="dxa"/>
-          </w:tcPr>
-          <w:p>
-            <w:pPr>
-              <w:rPr>
-                <w:lang w:val="en-US"/>
-              </w:rPr>
-            </w:pPr>
-          </w:p>
-        </w:tc>
-        <w:tc>
-          <w:tcPr>
-            <w:tcW w:w="1843" w:type="dxa"/>
-          </w:tcPr>
-          <w:p>
-            <w:pPr>
-              <w:jc w:val="center"/>
-              <w:rPr>
-                <w:b/>
-                <w:sz w:val="18"/>
-                <w:szCs w:val="18"/>
-                <w:lang w:val="en-US"/>
-              </w:rPr>
-            </w:pPr>
-            <w:r>
-              <w:rPr>
-                <w:b/>
-                <w:sz w:val="18"/>
-                <w:szCs w:val="18"/>
-                <w:lang w:val="en-US"/>
-              </w:rPr>
-              <w:t>Datum</w:t>
-            </w:r>
-          </w:p>
-        </w:tc>
-        <w:tc>
-          <w:tcPr>
-            <w:tcW w:w="958" w:type="dxa"/>
-          </w:tcPr>
-          <w:p>
-            <w:pPr>
-              <w:jc w:val="center"/>
-              <w:rPr>
-                <w:b/>
-                <w:sz w:val="18"/>
-                <w:szCs w:val="18"/>
-                <w:lang w:val="en-US"/>
-              </w:rPr>
-            </w:pPr>
-            <w:proofErr w:type="spellStart"/>
-            <w:r>
-              <w:rPr>
-                <w:b/>
-                <w:sz w:val="18"/>
-                <w:szCs w:val="18"/>
-                <w:lang w:val="en-US"/>
-              </w:rPr>
-              <w:t>Aufwand</w:t>
-            </w:r>
-            <w:proofErr w:type="spellEnd"/>
+            <w:tcW w:w="488" w:type="dxa"/>
+            <w:vAlign w:val="center"/>
+          </w:tcPr>
+          <w:p>
+            <w:pPr>
+              <w:jc w:val="center"/>
+              <w:rPr>
+                <w:b/>
+                <w:lang w:val="en-US"/>
+              </w:rPr>
+            </w:pPr>
+            <w:r>
+              <w:rPr>
+                <w:b/>
+                <w:lang w:val="en-US"/>
+              </w:rPr>
+              <w:t>x</w:t>
+            </w:r>
+          </w:p>
+        </w:tc>
+        <w:tc>
+          <w:tcPr>
+            <w:tcW w:w="488" w:type="dxa"/>
+            <w:vAlign w:val="center"/>
+          </w:tcPr>
+          <w:p>
+            <w:pPr>
+              <w:jc w:val="center"/>
+              <w:rPr>
+                <w:b/>
+                <w:lang w:val="en-US"/>
+              </w:rPr>
+            </w:pPr>
+            <w:r>
+              <w:rPr>
+                <w:b/>
+                <w:lang w:val="en-US"/>
+              </w:rPr>
+              <w:t>x</w:t>
+            </w:r>
+          </w:p>
+        </w:tc>
+        <w:tc>
+          <w:tcPr>
+            <w:tcW w:w="488" w:type="dxa"/>
+            <w:vAlign w:val="center"/>
+          </w:tcPr>
+          <w:p>
+            <w:pPr>
+              <w:jc w:val="center"/>
+              <w:rPr>
+                <w:b/>
+                <w:lang w:val="en-US"/>
+              </w:rPr>
+            </w:pPr>
+            <w:r>
+              <w:rPr>
+                <w:b/>
+                <w:lang w:val="en-US"/>
+              </w:rPr>
+              <w:t>x</w:t>
+            </w:r>
+          </w:p>
+        </w:tc>
+        <w:tc>
+          <w:tcPr>
+            <w:tcW w:w="489" w:type="dxa"/>
+            <w:vAlign w:val="center"/>
+          </w:tcPr>
+          <w:p>
+            <w:pPr>
+              <w:jc w:val="center"/>
+              <w:rPr>
+                <w:b/>
+                <w:lang w:val="en-US"/>
+              </w:rPr>
+            </w:pPr>
+            <w:r>
+              <w:rPr>
+                <w:b/>
+                <w:lang w:val="en-US"/>
+              </w:rPr>
+              <w:t>x</w:t>
+            </w:r>
+          </w:p>
+        </w:tc>
+        <w:tc>
+          <w:tcPr>
+            <w:tcW w:w="489" w:type="dxa"/>
+            <w:vAlign w:val="center"/>
+          </w:tcPr>
+          <w:p>
+            <w:pPr>
+              <w:jc w:val="center"/>
+              <w:rPr>
+                <w:b/>
+                <w:lang w:val="en-US"/>
+              </w:rPr>
+            </w:pPr>
+          </w:p>
+        </w:tc>
+        <w:tc>
+          <w:tcPr>
+            <w:tcW w:w="489" w:type="dxa"/>
+            <w:vAlign w:val="center"/>
+          </w:tcPr>
+          <w:p>
+            <w:pPr>
+              <w:jc w:val="center"/>
+              <w:rPr>
+                <w:b/>
+                <w:lang w:val="en-US"/>
+              </w:rPr>
+            </w:pPr>
+          </w:p>
+        </w:tc>
+        <w:tc>
+          <w:tcPr>
+            <w:tcW w:w="489" w:type="dxa"/>
+            <w:vAlign w:val="center"/>
+          </w:tcPr>
+          <w:p>
+            <w:pPr>
+              <w:jc w:val="center"/>
+              <w:rPr>
+                <w:b/>
+                <w:lang w:val="en-US"/>
+              </w:rPr>
+            </w:pPr>
+          </w:p>
+        </w:tc>
+        <w:tc>
+          <w:tcPr>
+            <w:tcW w:w="489" w:type="dxa"/>
+            <w:vAlign w:val="center"/>
+          </w:tcPr>
+          <w:p>
+            <w:pPr>
+              <w:jc w:val="center"/>
+              <w:rPr>
+                <w:b/>
+                <w:lang w:val="en-US"/>
+              </w:rPr>
+            </w:pPr>
+          </w:p>
+        </w:tc>
+        <w:tc>
+          <w:tcPr>
+            <w:tcW w:w="489" w:type="dxa"/>
+            <w:vAlign w:val="center"/>
+          </w:tcPr>
+          <w:p>
+            <w:pPr>
+              <w:jc w:val="center"/>
+              <w:rPr>
+                <w:b/>
+                <w:lang w:val="en-US"/>
+              </w:rPr>
+            </w:pPr>
+          </w:p>
+        </w:tc>
+        <w:tc>
+          <w:tcPr>
+            <w:tcW w:w="489" w:type="dxa"/>
+            <w:vAlign w:val="center"/>
+          </w:tcPr>
+          <w:p>
+            <w:pPr>
+              <w:jc w:val="center"/>
+              <w:rPr>
+                <w:b/>
+                <w:lang w:val="en-US"/>
+              </w:rPr>
+            </w:pPr>
+          </w:p>
+        </w:tc>
+        <w:tc>
+          <w:tcPr>
+            <w:tcW w:w="489" w:type="dxa"/>
+            <w:vAlign w:val="center"/>
+          </w:tcPr>
+          <w:p>
+            <w:pPr>
+              <w:jc w:val="center"/>
+              <w:rPr>
+                <w:b/>
+                <w:lang w:val="en-US"/>
+              </w:rPr>
+            </w:pPr>
+          </w:p>
+        </w:tc>
+        <w:tc>
+          <w:tcPr>
+            <w:tcW w:w="489" w:type="dxa"/>
+            <w:vAlign w:val="center"/>
+          </w:tcPr>
+          <w:p>
+            <w:pPr>
+              <w:jc w:val="center"/>
+              <w:rPr>
+                <w:b/>
+                <w:lang w:val="en-US"/>
+              </w:rPr>
+            </w:pPr>
+          </w:p>
+        </w:tc>
+        <w:tc>
+          <w:tcPr>
+            <w:tcW w:w="489" w:type="dxa"/>
+            <w:vAlign w:val="center"/>
+          </w:tcPr>
+          <w:p>
+            <w:pPr>
+              <w:jc w:val="center"/>
+              <w:rPr>
+                <w:b/>
+                <w:lang w:val="en-US"/>
+              </w:rPr>
+            </w:pPr>
+          </w:p>
+        </w:tc>
+        <w:tc>
+          <w:tcPr>
+            <w:tcW w:w="489" w:type="dxa"/>
+            <w:vAlign w:val="center"/>
+          </w:tcPr>
+          <w:p>
+            <w:pPr>
+              <w:jc w:val="center"/>
+              <w:rPr>
+                <w:b/>
+                <w:lang w:val="en-US"/>
+              </w:rPr>
+            </w:pPr>
+          </w:p>
+        </w:tc>
+        <w:tc>
+          <w:tcPr>
+            <w:tcW w:w="489" w:type="dxa"/>
+            <w:vAlign w:val="center"/>
+          </w:tcPr>
+          <w:p>
+            <w:pPr>
+              <w:jc w:val="center"/>
+              <w:rPr>
+                <w:b/>
+                <w:lang w:val="en-US"/>
+              </w:rPr>
+            </w:pPr>
+          </w:p>
+        </w:tc>
+        <w:tc>
+          <w:tcPr>
+            <w:tcW w:w="489" w:type="dxa"/>
+            <w:vAlign w:val="center"/>
+          </w:tcPr>
+          <w:p>
+            <w:pPr>
+              <w:jc w:val="center"/>
+              <w:rPr>
+                <w:b/>
+                <w:lang w:val="en-US"/>
+              </w:rPr>
+            </w:pPr>
+          </w:p>
+        </w:tc>
+        <w:tc>
+          <w:tcPr>
+            <w:tcW w:w="489" w:type="dxa"/>
+            <w:vAlign w:val="center"/>
+          </w:tcPr>
+          <w:p>
+            <w:pPr>
+              <w:jc w:val="center"/>
+              <w:rPr>
+                <w:b/>
+                <w:lang w:val="en-US"/>
+              </w:rPr>
+            </w:pPr>
+          </w:p>
+        </w:tc>
+        <w:tc>
+          <w:tcPr>
+            <w:tcW w:w="489" w:type="dxa"/>
+            <w:tcBorders>
+              <w:bottom w:val="single" w:sz="4" w:space="0" w:color="auto"/>
+            </w:tcBorders>
+            <w:vAlign w:val="center"/>
+          </w:tcPr>
+          <w:p>
+            <w:pPr>
+              <w:jc w:val="center"/>
+              <w:rPr>
+                <w:b/>
+                <w:lang w:val="en-US"/>
+              </w:rPr>
+            </w:pPr>
+          </w:p>
+        </w:tc>
+        <w:tc>
+          <w:tcPr>
+            <w:tcW w:w="489" w:type="dxa"/>
+            <w:tcBorders>
+              <w:bottom w:val="single" w:sz="4" w:space="0" w:color="auto"/>
+            </w:tcBorders>
+            <w:vAlign w:val="center"/>
+          </w:tcPr>
+          <w:p>
+            <w:pPr>
+              <w:jc w:val="center"/>
+              <w:rPr>
+                <w:b/>
+                <w:lang w:val="en-US"/>
+              </w:rPr>
+            </w:pPr>
           </w:p>
         </w:tc>
       </w:tr>
       <w:tr>
         <w:tc>
           <w:tcPr>
-            <w:tcW w:w="6487" w:type="dxa"/>
-          </w:tcPr>
-          <w:p>
-            <w:pPr>
-              <w:rPr>
-                <w:lang w:val="en-US"/>
-              </w:rPr>
-            </w:pPr>
-            <w:r>
-              <w:rPr>
-                <w:i/>
-                <w:noProof/>
-                <w:sz w:val="18"/>
-                <w:szCs w:val="18"/>
-              </w:rPr>
-              <w:t>Fit_OSLcurve() DEoptim:</w:t>
-            </w:r>
-            <w:r>
-              <w:rPr>
-                <w:noProof/>
-                <w:sz w:val="18"/>
-                <w:szCs w:val="18"/>
-              </w:rPr>
-              <w:t xml:space="preserve"> Reingedacht</w:t>
-            </w:r>
-          </w:p>
-        </w:tc>
-        <w:tc>
-          <w:tcPr>
-            <w:tcW w:w="1843" w:type="dxa"/>
-          </w:tcPr>
-          <w:p>
-            <w:pPr>
-              <w:jc w:val="center"/>
-              <w:rPr>
-                <w:sz w:val="18"/>
-                <w:szCs w:val="18"/>
-                <w:lang w:val="en-US"/>
-              </w:rPr>
-            </w:pPr>
-            <w:r>
-              <w:rPr>
-                <w:sz w:val="18"/>
-                <w:szCs w:val="18"/>
-                <w:lang w:val="en-US"/>
-              </w:rPr>
-              <w:t>19.07. – 20.07.</w:t>
-            </w:r>
-          </w:p>
-        </w:tc>
-        <w:tc>
-          <w:tcPr>
-            <w:tcW w:w="958" w:type="dxa"/>
-          </w:tcPr>
-          <w:p>
-            <w:pPr>
-              <w:jc w:val="center"/>
-              <w:rPr>
-                <w:sz w:val="18"/>
-                <w:szCs w:val="18"/>
-                <w:lang w:val="en-US"/>
-              </w:rPr>
-            </w:pPr>
-            <w:r>
-              <w:rPr>
-                <w:sz w:val="18"/>
-                <w:szCs w:val="18"/>
-                <w:lang w:val="en-US"/>
-              </w:rPr>
-              <w:t>3</w:t>
-            </w:r>
+            <w:tcW w:w="488" w:type="dxa"/>
+            <w:vAlign w:val="center"/>
+          </w:tcPr>
+          <w:p>
+            <w:pPr>
+              <w:jc w:val="center"/>
+              <w:rPr>
+                <w:b/>
+                <w:lang w:val="en-US"/>
+              </w:rPr>
+            </w:pPr>
+          </w:p>
+        </w:tc>
+        <w:tc>
+          <w:tcPr>
+            <w:tcW w:w="488" w:type="dxa"/>
+            <w:vAlign w:val="center"/>
+          </w:tcPr>
+          <w:p>
+            <w:pPr>
+              <w:jc w:val="center"/>
+              <w:rPr>
+                <w:b/>
+                <w:lang w:val="en-US"/>
+              </w:rPr>
+            </w:pPr>
+          </w:p>
+        </w:tc>
+        <w:tc>
+          <w:tcPr>
+            <w:tcW w:w="488" w:type="dxa"/>
+            <w:vAlign w:val="center"/>
+          </w:tcPr>
+          <w:p>
+            <w:pPr>
+              <w:jc w:val="center"/>
+              <w:rPr>
+                <w:b/>
+                <w:lang w:val="en-US"/>
+              </w:rPr>
+            </w:pPr>
+          </w:p>
+        </w:tc>
+        <w:tc>
+          <w:tcPr>
+            <w:tcW w:w="489" w:type="dxa"/>
+            <w:vAlign w:val="center"/>
+          </w:tcPr>
+          <w:p>
+            <w:pPr>
+              <w:jc w:val="center"/>
+              <w:rPr>
+                <w:b/>
+                <w:lang w:val="en-US"/>
+              </w:rPr>
+            </w:pPr>
+          </w:p>
+        </w:tc>
+        <w:tc>
+          <w:tcPr>
+            <w:tcW w:w="489" w:type="dxa"/>
+            <w:vAlign w:val="center"/>
+          </w:tcPr>
+          <w:p>
+            <w:pPr>
+              <w:jc w:val="center"/>
+              <w:rPr>
+                <w:b/>
+                <w:lang w:val="en-US"/>
+              </w:rPr>
+            </w:pPr>
+          </w:p>
+        </w:tc>
+        <w:tc>
+          <w:tcPr>
+            <w:tcW w:w="489" w:type="dxa"/>
+            <w:vAlign w:val="center"/>
+          </w:tcPr>
+          <w:p>
+            <w:pPr>
+              <w:jc w:val="center"/>
+              <w:rPr>
+                <w:b/>
+                <w:lang w:val="en-US"/>
+              </w:rPr>
+            </w:pPr>
+          </w:p>
+        </w:tc>
+        <w:tc>
+          <w:tcPr>
+            <w:tcW w:w="489" w:type="dxa"/>
+            <w:vAlign w:val="center"/>
+          </w:tcPr>
+          <w:p>
+            <w:pPr>
+              <w:jc w:val="center"/>
+              <w:rPr>
+                <w:b/>
+                <w:lang w:val="en-US"/>
+              </w:rPr>
+            </w:pPr>
+          </w:p>
+        </w:tc>
+        <w:tc>
+          <w:tcPr>
+            <w:tcW w:w="489" w:type="dxa"/>
+            <w:vAlign w:val="center"/>
+          </w:tcPr>
+          <w:p>
+            <w:pPr>
+              <w:jc w:val="center"/>
+              <w:rPr>
+                <w:b/>
+                <w:lang w:val="en-US"/>
+              </w:rPr>
+            </w:pPr>
+          </w:p>
+        </w:tc>
+        <w:tc>
+          <w:tcPr>
+            <w:tcW w:w="489" w:type="dxa"/>
+            <w:vAlign w:val="center"/>
+          </w:tcPr>
+          <w:p>
+            <w:pPr>
+              <w:jc w:val="center"/>
+              <w:rPr>
+                <w:b/>
+                <w:lang w:val="en-US"/>
+              </w:rPr>
+            </w:pPr>
+          </w:p>
+        </w:tc>
+        <w:tc>
+          <w:tcPr>
+            <w:tcW w:w="489" w:type="dxa"/>
+            <w:vAlign w:val="center"/>
+          </w:tcPr>
+          <w:p>
+            <w:pPr>
+              <w:jc w:val="center"/>
+              <w:rPr>
+                <w:b/>
+                <w:lang w:val="en-US"/>
+              </w:rPr>
+            </w:pPr>
+          </w:p>
+        </w:tc>
+        <w:tc>
+          <w:tcPr>
+            <w:tcW w:w="489" w:type="dxa"/>
+            <w:vAlign w:val="center"/>
+          </w:tcPr>
+          <w:p>
+            <w:pPr>
+              <w:jc w:val="center"/>
+              <w:rPr>
+                <w:b/>
+                <w:lang w:val="en-US"/>
+              </w:rPr>
+            </w:pPr>
+          </w:p>
+        </w:tc>
+        <w:tc>
+          <w:tcPr>
+            <w:tcW w:w="489" w:type="dxa"/>
+            <w:vAlign w:val="center"/>
+          </w:tcPr>
+          <w:p>
+            <w:pPr>
+              <w:jc w:val="center"/>
+              <w:rPr>
+                <w:b/>
+                <w:lang w:val="en-US"/>
+              </w:rPr>
+            </w:pPr>
+          </w:p>
+        </w:tc>
+        <w:tc>
+          <w:tcPr>
+            <w:tcW w:w="489" w:type="dxa"/>
+            <w:vAlign w:val="center"/>
+          </w:tcPr>
+          <w:p>
+            <w:pPr>
+              <w:jc w:val="center"/>
+              <w:rPr>
+                <w:b/>
+                <w:lang w:val="en-US"/>
+              </w:rPr>
+            </w:pPr>
+          </w:p>
+        </w:tc>
+        <w:tc>
+          <w:tcPr>
+            <w:tcW w:w="489" w:type="dxa"/>
+            <w:vAlign w:val="center"/>
+          </w:tcPr>
+          <w:p>
+            <w:pPr>
+              <w:jc w:val="center"/>
+              <w:rPr>
+                <w:b/>
+                <w:lang w:val="en-US"/>
+              </w:rPr>
+            </w:pPr>
+          </w:p>
+        </w:tc>
+        <w:tc>
+          <w:tcPr>
+            <w:tcW w:w="489" w:type="dxa"/>
+            <w:vAlign w:val="center"/>
+          </w:tcPr>
+          <w:p>
+            <w:pPr>
+              <w:jc w:val="center"/>
+              <w:rPr>
+                <w:b/>
+                <w:lang w:val="en-US"/>
+              </w:rPr>
+            </w:pPr>
+          </w:p>
+        </w:tc>
+        <w:tc>
+          <w:tcPr>
+            <w:tcW w:w="489" w:type="dxa"/>
+            <w:vAlign w:val="center"/>
+          </w:tcPr>
+          <w:p>
+            <w:pPr>
+              <w:jc w:val="center"/>
+              <w:rPr>
+                <w:b/>
+                <w:lang w:val="en-US"/>
+              </w:rPr>
+            </w:pPr>
+          </w:p>
+        </w:tc>
+        <w:tc>
+          <w:tcPr>
+            <w:tcW w:w="489" w:type="dxa"/>
+            <w:tcBorders>
+              <w:bottom w:val="single" w:sz="4" w:space="0" w:color="auto"/>
+            </w:tcBorders>
+            <w:vAlign w:val="center"/>
+          </w:tcPr>
+          <w:p>
+            <w:pPr>
+              <w:jc w:val="center"/>
+              <w:rPr>
+                <w:b/>
+                <w:lang w:val="en-US"/>
+              </w:rPr>
+            </w:pPr>
+          </w:p>
+        </w:tc>
+        <w:tc>
+          <w:tcPr>
+            <w:tcW w:w="489" w:type="dxa"/>
+            <w:tcBorders>
+              <w:bottom w:val="single" w:sz="4" w:space="0" w:color="auto"/>
+            </w:tcBorders>
+            <w:vAlign w:val="center"/>
+          </w:tcPr>
+          <w:p>
+            <w:pPr>
+              <w:jc w:val="center"/>
+              <w:rPr>
+                <w:b/>
+                <w:lang w:val="en-US"/>
+              </w:rPr>
+            </w:pPr>
+          </w:p>
+        </w:tc>
+        <w:tc>
+          <w:tcPr>
+            <w:tcW w:w="489" w:type="dxa"/>
+            <w:tcBorders>
+              <w:bottom w:val="single" w:sz="4" w:space="0" w:color="auto"/>
+            </w:tcBorders>
+            <w:vAlign w:val="center"/>
+          </w:tcPr>
+          <w:p>
+            <w:pPr>
+              <w:jc w:val="center"/>
+              <w:rPr>
+                <w:b/>
+                <w:lang w:val="en-US"/>
+              </w:rPr>
+            </w:pPr>
           </w:p>
         </w:tc>
       </w:tr>
       <w:tr>
         <w:tc>
           <w:tcPr>
-            <w:tcW w:w="6487" w:type="dxa"/>
-          </w:tcPr>
-          <w:p>
-            <w:pPr>
-              <w:rPr>
-                <w:lang w:val="en-US"/>
-              </w:rPr>
-            </w:pPr>
-            <w:r>
-              <w:rPr>
-                <w:i/>
-                <w:noProof/>
-                <w:sz w:val="18"/>
-                <w:szCs w:val="18"/>
-              </w:rPr>
-              <w:t>Fit_OSLcurve() DEoptim:</w:t>
-            </w:r>
-            <w:r>
-              <w:rPr>
-                <w:noProof/>
-                <w:sz w:val="18"/>
-                <w:szCs w:val="18"/>
-              </w:rPr>
-              <w:t xml:space="preserve"> decompose_OSLcurve() überarbeitet</w:t>
-            </w:r>
-          </w:p>
-        </w:tc>
-        <w:tc>
-          <w:tcPr>
-            <w:tcW w:w="1843" w:type="dxa"/>
-          </w:tcPr>
-          <w:p>
-            <w:pPr>
-              <w:jc w:val="center"/>
-              <w:rPr>
-                <w:sz w:val="18"/>
-                <w:szCs w:val="18"/>
-                <w:lang w:val="en-US"/>
-              </w:rPr>
-            </w:pPr>
-            <w:r>
-              <w:rPr>
-                <w:sz w:val="18"/>
-                <w:szCs w:val="18"/>
-                <w:lang w:val="en-US"/>
-              </w:rPr>
-              <w:t>19.07. – 20.07.</w:t>
-            </w:r>
-          </w:p>
-        </w:tc>
-        <w:tc>
-          <w:tcPr>
-            <w:tcW w:w="958" w:type="dxa"/>
-          </w:tcPr>
-          <w:p>
-            <w:pPr>
-              <w:jc w:val="center"/>
-              <w:rPr>
-                <w:sz w:val="18"/>
-                <w:szCs w:val="18"/>
-                <w:lang w:val="en-US"/>
-              </w:rPr>
-            </w:pPr>
-            <w:r>
-              <w:rPr>
-                <w:sz w:val="18"/>
-                <w:szCs w:val="18"/>
-                <w:lang w:val="en-US"/>
-              </w:rPr>
-              <w:t>3</w:t>
-            </w:r>
-          </w:p>
-        </w:tc>
-      </w:tr>
-      <w:tr>
-        <w:tc>
-          <w:tcPr>
-            <w:tcW w:w="6487" w:type="dxa"/>
-          </w:tcPr>
-          <w:p>
-            <w:pPr>
-              <w:rPr>
-                <w:lang w:val="en-US"/>
-              </w:rPr>
-            </w:pPr>
-            <w:r>
-              <w:rPr>
-                <w:lang w:val="en-US"/>
-              </w:rPr>
-              <w:t>...</w:t>
-            </w:r>
-          </w:p>
-        </w:tc>
-        <w:tc>
-          <w:tcPr>
-            <w:tcW w:w="1843" w:type="dxa"/>
-          </w:tcPr>
-          <w:p>
-            <w:pPr>
-              <w:rPr>
-                <w:lang w:val="en-US"/>
-              </w:rPr>
-            </w:pPr>
-          </w:p>
-        </w:tc>
-        <w:tc>
-          <w:tcPr>
-            <w:tcW w:w="958" w:type="dxa"/>
-          </w:tcPr>
-          <w:p>
-            <w:pPr>
-              <w:rPr>
-                <w:lang w:val="en-US"/>
-              </w:rPr>
-            </w:pPr>
-          </w:p>
-        </w:tc>
-      </w:tr>
-      <w:tr>
-        <w:tc>
-          <w:tcPr>
-            <w:tcW w:w="6487" w:type="dxa"/>
-          </w:tcPr>
-          <w:p>
-            <w:pPr>
-              <w:rPr>
-                <w:lang w:val="en-US"/>
-              </w:rPr>
-            </w:pPr>
-            <w:bookmarkStart w:id="0" w:name="_GoBack"/>
-            <w:bookmarkEnd w:id="0"/>
-          </w:p>
-        </w:tc>
-        <w:tc>
-          <w:tcPr>
-            <w:tcW w:w="1843" w:type="dxa"/>
-          </w:tcPr>
-          <w:p>
-            <w:pPr>
-              <w:rPr>
-                <w:lang w:val="en-US"/>
-              </w:rPr>
-            </w:pPr>
-          </w:p>
-        </w:tc>
-        <w:tc>
-          <w:tcPr>
-            <w:tcW w:w="958" w:type="dxa"/>
-          </w:tcPr>
-          <w:p>
-            <w:pPr>
-              <w:rPr>
-                <w:lang w:val="en-US"/>
-              </w:rPr>
-            </w:pPr>
-          </w:p>
-        </w:tc>
-      </w:tr>
-      <w:tr>
-        <w:tc>
-          <w:tcPr>
-            <w:tcW w:w="6487" w:type="dxa"/>
-          </w:tcPr>
-          <w:p>
-            <w:pPr>
-              <w:rPr>
-                <w:lang w:val="en-US"/>
-              </w:rPr>
-            </w:pPr>
-          </w:p>
-        </w:tc>
-        <w:tc>
-          <w:tcPr>
-            <w:tcW w:w="1843" w:type="dxa"/>
-          </w:tcPr>
-          <w:p>
-            <w:pPr>
-              <w:rPr>
-                <w:lang w:val="en-US"/>
-              </w:rPr>
-            </w:pPr>
-          </w:p>
-        </w:tc>
-        <w:tc>
-          <w:tcPr>
-            <w:tcW w:w="958" w:type="dxa"/>
-          </w:tcPr>
-          <w:p>
-            <w:pPr>
-              <w:rPr>
-                <w:lang w:val="en-US"/>
-              </w:rPr>
-            </w:pPr>
-          </w:p>
-        </w:tc>
-      </w:tr>
-      <w:tr>
-        <w:tc>
-          <w:tcPr>
-            <w:tcW w:w="6487" w:type="dxa"/>
-          </w:tcPr>
-          <w:p>
-            <w:pPr>
-              <w:rPr>
-                <w:lang w:val="en-US"/>
-              </w:rPr>
-            </w:pPr>
-          </w:p>
-        </w:tc>
-        <w:tc>
-          <w:tcPr>
-            <w:tcW w:w="1843" w:type="dxa"/>
-          </w:tcPr>
-          <w:p>
-            <w:pPr>
-              <w:rPr>
-                <w:lang w:val="en-US"/>
-              </w:rPr>
-            </w:pPr>
-          </w:p>
-        </w:tc>
-        <w:tc>
-          <w:tcPr>
-            <w:tcW w:w="958" w:type="dxa"/>
-          </w:tcPr>
-          <w:p>
-            <w:pPr>
-              <w:rPr>
-                <w:lang w:val="en-US"/>
-              </w:rPr>
-            </w:pPr>
-          </w:p>
-        </w:tc>
-      </w:tr>
-      <w:tr>
-        <w:tc>
-          <w:tcPr>
-            <w:tcW w:w="6487" w:type="dxa"/>
-          </w:tcPr>
-          <w:p>
-            <w:pPr>
-              <w:rPr>
-                <w:lang w:val="en-US"/>
-              </w:rPr>
-            </w:pPr>
-          </w:p>
-        </w:tc>
-        <w:tc>
-          <w:tcPr>
-            <w:tcW w:w="1843" w:type="dxa"/>
-          </w:tcPr>
-          <w:p>
-            <w:pPr>
-              <w:rPr>
-                <w:lang w:val="en-US"/>
-              </w:rPr>
-            </w:pPr>
-          </w:p>
-        </w:tc>
-        <w:tc>
-          <w:tcPr>
-            <w:tcW w:w="958" w:type="dxa"/>
-          </w:tcPr>
-          <w:p>
-            <w:pPr>
-              <w:rPr>
+            <w:tcW w:w="488" w:type="dxa"/>
+            <w:vAlign w:val="center"/>
+          </w:tcPr>
+          <w:p>
+            <w:pPr>
+              <w:jc w:val="center"/>
+              <w:rPr>
+                <w:b/>
+                <w:lang w:val="en-US"/>
+              </w:rPr>
+            </w:pPr>
+          </w:p>
+        </w:tc>
+        <w:tc>
+          <w:tcPr>
+            <w:tcW w:w="488" w:type="dxa"/>
+            <w:vAlign w:val="center"/>
+          </w:tcPr>
+          <w:p>
+            <w:pPr>
+              <w:jc w:val="center"/>
+              <w:rPr>
+                <w:b/>
+                <w:lang w:val="en-US"/>
+              </w:rPr>
+            </w:pPr>
+          </w:p>
+        </w:tc>
+        <w:tc>
+          <w:tcPr>
+            <w:tcW w:w="488" w:type="dxa"/>
+            <w:vAlign w:val="center"/>
+          </w:tcPr>
+          <w:p>
+            <w:pPr>
+              <w:jc w:val="center"/>
+              <w:rPr>
+                <w:b/>
+                <w:lang w:val="en-US"/>
+              </w:rPr>
+            </w:pPr>
+          </w:p>
+        </w:tc>
+        <w:tc>
+          <w:tcPr>
+            <w:tcW w:w="489" w:type="dxa"/>
+            <w:vAlign w:val="center"/>
+          </w:tcPr>
+          <w:p>
+            <w:pPr>
+              <w:jc w:val="center"/>
+              <w:rPr>
+                <w:b/>
+                <w:lang w:val="en-US"/>
+              </w:rPr>
+            </w:pPr>
+          </w:p>
+        </w:tc>
+        <w:tc>
+          <w:tcPr>
+            <w:tcW w:w="489" w:type="dxa"/>
+            <w:vAlign w:val="center"/>
+          </w:tcPr>
+          <w:p>
+            <w:pPr>
+              <w:jc w:val="center"/>
+              <w:rPr>
+                <w:b/>
+                <w:lang w:val="en-US"/>
+              </w:rPr>
+            </w:pPr>
+          </w:p>
+        </w:tc>
+        <w:tc>
+          <w:tcPr>
+            <w:tcW w:w="489" w:type="dxa"/>
+            <w:vAlign w:val="center"/>
+          </w:tcPr>
+          <w:p>
+            <w:pPr>
+              <w:jc w:val="center"/>
+              <w:rPr>
+                <w:b/>
+                <w:lang w:val="en-US"/>
+              </w:rPr>
+            </w:pPr>
+          </w:p>
+        </w:tc>
+        <w:tc>
+          <w:tcPr>
+            <w:tcW w:w="489" w:type="dxa"/>
+            <w:vAlign w:val="center"/>
+          </w:tcPr>
+          <w:p>
+            <w:pPr>
+              <w:jc w:val="center"/>
+              <w:rPr>
+                <w:b/>
+                <w:lang w:val="en-US"/>
+              </w:rPr>
+            </w:pPr>
+          </w:p>
+        </w:tc>
+        <w:tc>
+          <w:tcPr>
+            <w:tcW w:w="489" w:type="dxa"/>
+            <w:vAlign w:val="center"/>
+          </w:tcPr>
+          <w:p>
+            <w:pPr>
+              <w:jc w:val="center"/>
+              <w:rPr>
+                <w:b/>
+                <w:lang w:val="en-US"/>
+              </w:rPr>
+            </w:pPr>
+          </w:p>
+        </w:tc>
+        <w:tc>
+          <w:tcPr>
+            <w:tcW w:w="489" w:type="dxa"/>
+            <w:vAlign w:val="center"/>
+          </w:tcPr>
+          <w:p>
+            <w:pPr>
+              <w:jc w:val="center"/>
+              <w:rPr>
+                <w:b/>
+                <w:lang w:val="en-US"/>
+              </w:rPr>
+            </w:pPr>
+          </w:p>
+        </w:tc>
+        <w:tc>
+          <w:tcPr>
+            <w:tcW w:w="489" w:type="dxa"/>
+            <w:vAlign w:val="center"/>
+          </w:tcPr>
+          <w:p>
+            <w:pPr>
+              <w:jc w:val="center"/>
+              <w:rPr>
+                <w:b/>
+                <w:lang w:val="en-US"/>
+              </w:rPr>
+            </w:pPr>
+          </w:p>
+        </w:tc>
+        <w:tc>
+          <w:tcPr>
+            <w:tcW w:w="489" w:type="dxa"/>
+            <w:vAlign w:val="center"/>
+          </w:tcPr>
+          <w:p>
+            <w:pPr>
+              <w:jc w:val="center"/>
+              <w:rPr>
+                <w:b/>
+                <w:lang w:val="en-US"/>
+              </w:rPr>
+            </w:pPr>
+          </w:p>
+        </w:tc>
+        <w:tc>
+          <w:tcPr>
+            <w:tcW w:w="489" w:type="dxa"/>
+            <w:vAlign w:val="center"/>
+          </w:tcPr>
+          <w:p>
+            <w:pPr>
+              <w:jc w:val="center"/>
+              <w:rPr>
+                <w:b/>
+                <w:lang w:val="en-US"/>
+              </w:rPr>
+            </w:pPr>
+          </w:p>
+        </w:tc>
+        <w:tc>
+          <w:tcPr>
+            <w:tcW w:w="489" w:type="dxa"/>
+            <w:vAlign w:val="center"/>
+          </w:tcPr>
+          <w:p>
+            <w:pPr>
+              <w:jc w:val="center"/>
+              <w:rPr>
+                <w:b/>
+                <w:lang w:val="en-US"/>
+              </w:rPr>
+            </w:pPr>
+          </w:p>
+        </w:tc>
+        <w:tc>
+          <w:tcPr>
+            <w:tcW w:w="489" w:type="dxa"/>
+            <w:vAlign w:val="center"/>
+          </w:tcPr>
+          <w:p>
+            <w:pPr>
+              <w:jc w:val="center"/>
+              <w:rPr>
+                <w:b/>
+                <w:lang w:val="en-US"/>
+              </w:rPr>
+            </w:pPr>
+          </w:p>
+        </w:tc>
+        <w:tc>
+          <w:tcPr>
+            <w:tcW w:w="489" w:type="dxa"/>
+            <w:vAlign w:val="center"/>
+          </w:tcPr>
+          <w:p>
+            <w:pPr>
+              <w:jc w:val="center"/>
+              <w:rPr>
+                <w:b/>
+                <w:lang w:val="en-US"/>
+              </w:rPr>
+            </w:pPr>
+          </w:p>
+        </w:tc>
+        <w:tc>
+          <w:tcPr>
+            <w:tcW w:w="489" w:type="dxa"/>
+            <w:vAlign w:val="center"/>
+          </w:tcPr>
+          <w:p>
+            <w:pPr>
+              <w:jc w:val="center"/>
+              <w:rPr>
+                <w:b/>
+                <w:lang w:val="en-US"/>
+              </w:rPr>
+            </w:pPr>
+          </w:p>
+        </w:tc>
+        <w:tc>
+          <w:tcPr>
+            <w:tcW w:w="489" w:type="dxa"/>
+            <w:tcBorders>
+              <w:right w:val="single" w:sz="4" w:space="0" w:color="auto"/>
+            </w:tcBorders>
+            <w:vAlign w:val="center"/>
+          </w:tcPr>
+          <w:p>
+            <w:pPr>
+              <w:jc w:val="center"/>
+              <w:rPr>
+                <w:b/>
+                <w:lang w:val="en-US"/>
+              </w:rPr>
+            </w:pPr>
+          </w:p>
+        </w:tc>
+        <w:tc>
+          <w:tcPr>
+            <w:tcW w:w="489" w:type="dxa"/>
+            <w:tcBorders>
+              <w:top w:val="single" w:sz="4" w:space="0" w:color="auto"/>
+              <w:left w:val="single" w:sz="4" w:space="0" w:color="auto"/>
+              <w:bottom w:val="nil"/>
+              <w:right w:val="nil"/>
+            </w:tcBorders>
+          </w:tcPr>
+          <w:p>
+            <w:pPr>
+              <w:rPr>
+                <w:b/>
+                <w:u w:val="single"/>
+                <w:lang w:val="en-US"/>
+              </w:rPr>
+            </w:pPr>
+          </w:p>
+        </w:tc>
+        <w:tc>
+          <w:tcPr>
+            <w:tcW w:w="489" w:type="dxa"/>
+            <w:tcBorders>
+              <w:top w:val="single" w:sz="4" w:space="0" w:color="auto"/>
+              <w:left w:val="nil"/>
+              <w:bottom w:val="nil"/>
+              <w:right w:val="nil"/>
+            </w:tcBorders>
+          </w:tcPr>
+          <w:p>
+            <w:pPr>
+              <w:rPr>
+                <w:b/>
+                <w:u w:val="single"/>
                 <w:lang w:val="en-US"/>
               </w:rPr>
             </w:pPr>
@@ -1964,25 +4239,46 @@
     <w:p>
       <w:pPr>
         <w:rPr>
-          <w:lang w:val="en-US"/>
-        </w:rPr>
-      </w:pPr>
-    </w:p>
-    <w:p>
-      <w:pPr>
-        <w:rPr>
           <w:b/>
           <w:u w:val="single"/>
           <w:lang w:val="en-US"/>
         </w:rPr>
       </w:pPr>
+    </w:p>
+    <w:p>
+      <w:pPr>
+        <w:tabs>
+          <w:tab w:val="right" w:pos="9072"/>
+        </w:tabs>
+        <w:rPr>
+          <w:b/>
+          <w:sz w:val="36"/>
+          <w:lang w:val="en-US"/>
+        </w:rPr>
+      </w:pPr>
       <w:r>
         <w:rPr>
           <w:b/>
-          <w:u w:val="single"/>
+          <w:sz w:val="36"/>
           <w:lang w:val="en-US"/>
         </w:rPr>
-        <w:br w:type="page"/>
+        <w:tab/>
+      </w:r>
+      <w:r>
+        <w:rPr>
+          <w:b/>
+          <w:sz w:val="36"/>
+          <w:lang w:val="en-US"/>
+        </w:rPr>
+        <w:t>Deadline: 2020</w:t>
+      </w:r>
+      <w:r>
+        <w:rPr>
+          <w:b/>
+          <w:sz w:val="36"/>
+          <w:lang w:val="en-US"/>
+        </w:rPr>
+        <w:t>/11/01</w:t>
       </w:r>
     </w:p>
     <w:p>
@@ -2960,7 +5256,7 @@
                     </pic:cNvPicPr>
                   </pic:nvPicPr>
                   <pic:blipFill>
-                    <a:blip r:embed="rId6">
+                    <a:blip r:embed="rId7">
                       <a:extLst>
                         <a:ext uri="{28A0092B-C50C-407E-A947-70E740481C1C}">
                           <a14:useLocalDpi xmlns:a14="http://schemas.microsoft.com/office/drawing/2010/main" val="0"/>
@@ -4483,6 +6779,17 @@
       </w:tcPr>
     </w:tblStylePr>
   </w:style>
+  <w:style w:type="character" w:styleId="Hyperlink">
+    <w:name w:val="Hyperlink"/>
+    <w:basedOn w:val="Absatz-Standardschriftart"/>
+    <w:uiPriority w:val="99"/>
+    <w:unhideWhenUsed/>
+    <w:rsid w:val="002E465A"/>
+    <w:rPr>
+      <w:color w:val="0563C1" w:themeColor="hyperlink"/>
+      <w:u w:val="single"/>
+    </w:rPr>
+  </w:style>
 </w:styles>
 </file>
 
@@ -4897,6 +7204,17 @@
       </w:tcPr>
     </w:tblStylePr>
   </w:style>
+  <w:style w:type="character" w:styleId="Hyperlink">
+    <w:name w:val="Hyperlink"/>
+    <w:basedOn w:val="Absatz-Standardschriftart"/>
+    <w:uiPriority w:val="99"/>
+    <w:unhideWhenUsed/>
+    <w:rsid w:val="002E465A"/>
+    <w:rPr>
+      <w:color w:val="0563C1" w:themeColor="hyperlink"/>
+      <w:u w:val="single"/>
+    </w:rPr>
+  </w:style>
 </w:styles>
 </file>
 

</xml_diff>